<commit_message>
add data to summer
</commit_message>
<xml_diff>
--- a/Project_Summary_23.4.24.docx
+++ b/Project_Summary_23.4.24.docx
@@ -3430,11 +3430,11 @@
       </w:tblPr>
       <w:tblGrid>
         <w:gridCol w:w="1413"/>
-        <w:gridCol w:w="1561"/>
-        <w:gridCol w:w="1710"/>
         <w:gridCol w:w="1805"/>
-        <w:gridCol w:w="1683"/>
-        <w:gridCol w:w="2029"/>
+        <w:gridCol w:w="1805"/>
+        <w:gridCol w:w="1805"/>
+        <w:gridCol w:w="1805"/>
+        <w:gridCol w:w="1805"/>
       </w:tblGrid>
       <w:tr>
         <w:trPr>
@@ -4160,7 +4160,6 @@
             </w:tcBorders>
             <w:shd w:val="clear" w:color="auto" w:fill="auto"/>
             <w:noWrap/>
-            <w:vAlign w:val="center"/>
             <w:hideMark/>
           </w:tcPr>
           <w:p>
@@ -4172,6 +4171,13 @@
                 <w:color w:val="000000"/>
               </w:rPr>
             </w:pPr>
+            <w:r>
+              <w:rPr>
+                <w:rFonts w:ascii="Arial" w:eastAsia="Times New Roman" w:hAnsi="Arial" w:cs="Arial"/>
+                <w:color w:val="000000"/>
+              </w:rPr>
+              <w:t>0.361±0.000411</w:t>
+            </w:r>
           </w:p>
         </w:tc>
         <w:tc>
@@ -4185,7 +4191,6 @@
             </w:tcBorders>
             <w:shd w:val="clear" w:color="auto" w:fill="auto"/>
             <w:noWrap/>
-            <w:vAlign w:val="center"/>
             <w:hideMark/>
           </w:tcPr>
           <w:p>
@@ -4197,6 +4202,13 @@
                 <w:color w:val="000000"/>
               </w:rPr>
             </w:pPr>
+            <w:r>
+              <w:rPr>
+                <w:rFonts w:ascii="Arial" w:eastAsia="Times New Roman" w:hAnsi="Arial" w:cs="Arial"/>
+                <w:color w:val="000000"/>
+              </w:rPr>
+              <w:t>0.659±0.001172</w:t>
+            </w:r>
           </w:p>
         </w:tc>
         <w:tc>
@@ -4210,7 +4222,6 @@
             </w:tcBorders>
             <w:shd w:val="clear" w:color="auto" w:fill="auto"/>
             <w:noWrap/>
-            <w:vAlign w:val="center"/>
             <w:hideMark/>
           </w:tcPr>
           <w:p>
@@ -4222,6 +4233,13 @@
                 <w:color w:val="000000"/>
               </w:rPr>
             </w:pPr>
+            <w:r>
+              <w:rPr>
+                <w:rFonts w:ascii="Arial" w:eastAsia="Times New Roman" w:hAnsi="Arial" w:cs="Arial"/>
+                <w:color w:val="000000"/>
+              </w:rPr>
+              <w:t>0.930±0.000235</w:t>
+            </w:r>
           </w:p>
         </w:tc>
         <w:tc>
@@ -4235,7 +4253,6 @@
             </w:tcBorders>
             <w:shd w:val="clear" w:color="auto" w:fill="auto"/>
             <w:noWrap/>
-            <w:vAlign w:val="center"/>
             <w:hideMark/>
           </w:tcPr>
           <w:p>
@@ -4247,6 +4264,13 @@
                 <w:color w:val="000000"/>
               </w:rPr>
             </w:pPr>
+            <w:r>
+              <w:rPr>
+                <w:rFonts w:ascii="Arial" w:eastAsia="Times New Roman" w:hAnsi="Arial" w:cs="Arial"/>
+                <w:color w:val="000000"/>
+              </w:rPr>
+              <w:t>0.870±0.000428</w:t>
+            </w:r>
           </w:p>
         </w:tc>
         <w:tc>
@@ -4258,7 +4282,6 @@
               <w:bottom w:val="single" w:sz="4" w:space="0" w:color="auto"/>
               <w:right w:val="single" w:sz="4" w:space="0" w:color="auto"/>
             </w:tcBorders>
-            <w:vAlign w:val="center"/>
           </w:tcPr>
           <w:p>
             <w:pPr>
@@ -4269,6 +4292,13 @@
                 <w:color w:val="000000"/>
               </w:rPr>
             </w:pPr>
+            <w:r>
+              <w:rPr>
+                <w:rFonts w:ascii="Arial" w:eastAsia="Times New Roman" w:hAnsi="Arial" w:cs="Arial"/>
+                <w:color w:val="000000"/>
+              </w:rPr>
+              <w:t>0.893±0.000222</w:t>
+            </w:r>
           </w:p>
         </w:tc>
       </w:tr>
@@ -4735,9 +4765,9 @@
         <w:tblLook w:val="04A0" w:firstRow="1" w:lastRow="0" w:firstColumn="1" w:lastColumn="0" w:noHBand="0" w:noVBand="1"/>
       </w:tblPr>
       <w:tblGrid>
-        <w:gridCol w:w="3242"/>
-        <w:gridCol w:w="3699"/>
-        <w:gridCol w:w="2409"/>
+        <w:gridCol w:w="3141"/>
+        <w:gridCol w:w="3347"/>
+        <w:gridCol w:w="2862"/>
       </w:tblGrid>
       <w:tr>
         <w:tc>
@@ -5628,6 +5658,15 @@
                 <w:szCs w:val="24"/>
               </w:rPr>
             </w:pPr>
+            <w:r>
+              <w:rPr>
+                <w:rFonts w:asciiTheme="majorBidi" w:eastAsia="Times New Roman" w:hAnsiTheme="majorBidi" w:cstheme="majorBidi"/>
+                <w:color w:val="333333"/>
+                <w:sz w:val="24"/>
+                <w:szCs w:val="24"/>
+              </w:rPr>
+              <w:t>{'bootstrap': False, 'ccp_alpha': 0.0, 'class_weight': None, 'criterion': 'gini', 'max_depth': 20, 'max_features': 'sqrt', 'max_leaf_nodes': None, 'max_samples': None, 'min_impurity_decrease': 0.0, 'min_samples_leaf': 2, 'min_samples_split': 20, 'min_weight_fraction_leaf': 0.0, 'n_estimators': 200, 'n_jobs': -1, 'oob_score': False, 'random_state': 42, 'verbose': 0, 'warm_start': False}</w:t>
+            </w:r>
           </w:p>
         </w:tc>
       </w:tr>
@@ -5775,6 +5814,59 @@
           <w:color w:val="333333"/>
         </w:rPr>
       </w:pPr>
+      <w:r>
+        <w:rPr>
+          <w:noProof/>
+        </w:rPr>
+        <w:drawing>
+          <wp:inline distT="0" distB="0" distL="0" distR="0" wp14:anchorId="1326509E" wp14:editId="09FF45F5">
+            <wp:extent cx="5943600" cy="2971800"/>
+            <wp:effectExtent l="0" t="0" r="0" b="0"/>
+            <wp:docPr id="2" name="Picture 2"/>
+            <wp:cNvGraphicFramePr>
+              <a:graphicFrameLocks xmlns:a="http://schemas.openxmlformats.org/drawingml/2006/main" noChangeAspect="1"/>
+            </wp:cNvGraphicFramePr>
+            <a:graphic xmlns:a="http://schemas.openxmlformats.org/drawingml/2006/main">
+              <a:graphicData uri="http://schemas.openxmlformats.org/drawingml/2006/picture">
+                <pic:pic xmlns:pic="http://schemas.openxmlformats.org/drawingml/2006/picture">
+                  <pic:nvPicPr>
+                    <pic:cNvPr id="0" name="Picture 2"/>
+                    <pic:cNvPicPr>
+                      <a:picLocks noChangeAspect="1" noChangeArrowheads="1"/>
+                    </pic:cNvPicPr>
+                  </pic:nvPicPr>
+                  <pic:blipFill>
+                    <a:blip r:embed="rId6">
+                      <a:extLst>
+                        <a:ext uri="{28A0092B-C50C-407E-A947-70E740481C1C}">
+                          <a14:useLocalDpi xmlns:a14="http://schemas.microsoft.com/office/drawing/2010/main" val="0"/>
+                        </a:ext>
+                      </a:extLst>
+                    </a:blip>
+                    <a:srcRect/>
+                    <a:stretch>
+                      <a:fillRect/>
+                    </a:stretch>
+                  </pic:blipFill>
+                  <pic:spPr bwMode="auto">
+                    <a:xfrm>
+                      <a:off x="0" y="0"/>
+                      <a:ext cx="5943600" cy="2971800"/>
+                    </a:xfrm>
+                    <a:prstGeom prst="rect">
+                      <a:avLst/>
+                    </a:prstGeom>
+                    <a:noFill/>
+                    <a:ln>
+                      <a:noFill/>
+                    </a:ln>
+                  </pic:spPr>
+                </pic:pic>
+              </a:graphicData>
+            </a:graphic>
+          </wp:inline>
+        </w:drawing>
+      </w:r>
     </w:p>
     <w:p>
       <w:pPr>
@@ -5851,6 +5943,7 @@
           <w:noProof/>
           <w:color w:val="333333"/>
         </w:rPr>
+        <w:lastRenderedPageBreak/>
         <w:drawing>
           <wp:inline distT="0" distB="0" distL="0" distR="0" wp14:anchorId="4D084D67" wp14:editId="528E4A93">
             <wp:extent cx="5943600" cy="2800985"/>
@@ -5867,7 +5960,7 @@
                     <pic:cNvPicPr/>
                   </pic:nvPicPr>
                   <pic:blipFill>
-                    <a:blip r:embed="rId6"/>
+                    <a:blip r:embed="rId7"/>
                     <a:stretch>
                       <a:fillRect/>
                     </a:stretch>
@@ -5977,7 +6070,6 @@
           <w:bCs/>
           <w:color w:val="333333"/>
         </w:rPr>
-        <w:lastRenderedPageBreak/>
         <w:t>Discussion</w:t>
       </w:r>
       <w:r>
@@ -6153,6 +6245,7 @@
           <w:rFonts w:asciiTheme="majorBidi" w:hAnsiTheme="majorBidi" w:cstheme="majorBidi"/>
           <w:color w:val="333333"/>
         </w:rPr>
+        <w:lastRenderedPageBreak/>
         <w:t>As above-mentioned</w:t>
       </w:r>
       <w:r>

</xml_diff>